<commit_message>
Dokumentation und Workspace Update
</commit_message>
<xml_diff>
--- a/Documents/Dokumentation - Evaluation WebAR.docx
+++ b/Documents/Dokumentation - Evaluation WebAR.docx
@@ -8,6 +8,7 @@
           <w:rFonts w:ascii="Roboto Slab" w:hAnsi="Roboto Slab" w:cs="Open Sans"/>
           <w:b/>
           <w:sz w:val="32"/>
+          <w:lang w:val="en-GB"/>
         </w:rPr>
       </w:pPr>
       <w:r>
@@ -15,6 +16,7 @@
           <w:rFonts w:ascii="Roboto Slab" w:hAnsi="Roboto Slab" w:cs="Open Sans"/>
           <w:b/>
           <w:sz w:val="32"/>
+          <w:lang w:val="en-GB"/>
         </w:rPr>
         <w:t>Digital Leaflet</w:t>
       </w:r>
@@ -23,6 +25,7 @@
           <w:rFonts w:ascii="Roboto Slab" w:hAnsi="Roboto Slab" w:cs="Open Sans"/>
           <w:b/>
           <w:sz w:val="32"/>
+          <w:lang w:val="en-GB"/>
         </w:rPr>
         <w:t xml:space="preserve"> </w:t>
       </w:r>
@@ -31,8 +34,18 @@
           <w:rFonts w:ascii="Roboto Slab" w:hAnsi="Roboto Slab" w:cs="Open Sans"/>
           <w:b/>
           <w:sz w:val="32"/>
+          <w:lang w:val="en-GB"/>
         </w:rPr>
         <w:t>- Evaluation WebAR</w:t>
+      </w:r>
+      <w:r>
+        <w:rPr>
+          <w:rFonts w:ascii="Roboto Slab" w:hAnsi="Roboto Slab" w:cs="Open Sans"/>
+          <w:b/>
+          <w:sz w:val="32"/>
+          <w:lang w:val="en-GB"/>
+        </w:rPr>
+        <w:t xml:space="preserve"> mit Three.js und AR.js</w:t>
       </w:r>
     </w:p>
     <w:p>
@@ -42,6 +55,7 @@
           <w:rFonts w:ascii="Open Sans" w:hAnsi="Open Sans" w:cs="Open Sans"/>
           <w:sz w:val="24"/>
           <w:szCs w:val="24"/>
+          <w:lang w:val="en-GB"/>
         </w:rPr>
       </w:pPr>
       <w:r>
@@ -49,6 +63,7 @@
           <w:rFonts w:ascii="Open Sans" w:hAnsi="Open Sans" w:cs="Open Sans"/>
           <w:sz w:val="24"/>
           <w:szCs w:val="24"/>
+          <w:lang w:val="en-GB"/>
         </w:rPr>
         <w:t xml:space="preserve">Stand: </w:t>
       </w:r>
@@ -57,6 +72,7 @@
           <w:rFonts w:ascii="Open Sans" w:hAnsi="Open Sans" w:cs="Open Sans"/>
           <w:sz w:val="24"/>
           <w:szCs w:val="24"/>
+          <w:lang w:val="en-GB"/>
         </w:rPr>
         <w:t>04.10</w:t>
       </w:r>
@@ -65,6 +81,7 @@
           <w:rFonts w:ascii="Open Sans" w:hAnsi="Open Sans" w:cs="Open Sans"/>
           <w:sz w:val="24"/>
           <w:szCs w:val="24"/>
+          <w:lang w:val="en-GB"/>
         </w:rPr>
         <w:t>.2018</w:t>
       </w:r>
@@ -124,47 +141,1229 @@
         <w:pStyle w:val="berschrift1"/>
       </w:pPr>
       <w:r>
+        <w:t xml:space="preserve">WebGL und </w:t>
+      </w:r>
+      <w:r>
         <w:t>Three.js</w:t>
       </w:r>
     </w:p>
     <w:p>
+      <w:pPr>
+        <w:pStyle w:val="Listenabsatz"/>
+        <w:numPr>
+          <w:ilvl w:val="0"/>
+          <w:numId w:val="12"/>
+        </w:numPr>
+      </w:pPr>
+      <w:r>
+        <w:t xml:space="preserve">JavaScript </w:t>
+      </w:r>
+      <w:r>
+        <w:t>WebGL</w:t>
+      </w:r>
+      <w:r>
+        <w:t xml:space="preserve"> </w:t>
+      </w:r>
+      <w:r>
+        <w:t>Fram</w:t>
+      </w:r>
+      <w:r>
+        <w:t>e</w:t>
+      </w:r>
+      <w:r>
+        <w:t xml:space="preserve">work </w:t>
+      </w:r>
+    </w:p>
+    <w:p>
+      <w:pPr>
+        <w:pStyle w:val="Listenabsatz"/>
+        <w:numPr>
+          <w:ilvl w:val="0"/>
+          <w:numId w:val="12"/>
+        </w:numPr>
+      </w:pPr>
+      <w:r>
+        <w:t>Unterstützt werden folgende Browser (Minimalversion): Google Chrome 9+, Firefox 4+, Opera 15+, Safari 5.1+, Internet Explorer 11 and Microsoft Edge</w:t>
+      </w:r>
+      <w:r>
+        <w:t xml:space="preserve"> </w:t>
+      </w:r>
+      <w:hyperlink r:id="rId8" w:history="1">
+        <w:r>
+          <w:rPr>
+            <w:rStyle w:val="Hyperlink"/>
+          </w:rPr>
+          <w:t>https://threejs.org/docs/index.html#manual/en/introduction/</w:t>
+        </w:r>
+        <w:r>
+          <w:rPr>
+            <w:rStyle w:val="Hyperlink"/>
+          </w:rPr>
+          <w:t>B</w:t>
+        </w:r>
+        <w:r>
+          <w:rPr>
+            <w:rStyle w:val="Hyperlink"/>
+          </w:rPr>
+          <w:t>rowser-support</w:t>
+        </w:r>
+      </w:hyperlink>
+      <w:r>
+        <w:t xml:space="preserve"> </w:t>
+      </w:r>
+    </w:p>
+    <w:p>
+      <w:pPr>
+        <w:pStyle w:val="Listenabsatz"/>
+        <w:numPr>
+          <w:ilvl w:val="0"/>
+          <w:numId w:val="12"/>
+        </w:numPr>
+      </w:pPr>
+      <w:r>
+        <w:t>Mobile Browser mit WebGL Unterstützung:</w:t>
+      </w:r>
+    </w:p>
+    <w:p>
+      <w:pPr>
+        <w:pStyle w:val="Listenabsatz"/>
+        <w:numPr>
+          <w:ilvl w:val="1"/>
+          <w:numId w:val="12"/>
+        </w:numPr>
+      </w:pPr>
+      <w:r>
+        <w:t>Safari on iOS 8</w:t>
+      </w:r>
+    </w:p>
+    <w:p>
+      <w:pPr>
+        <w:pStyle w:val="Listenabsatz"/>
+        <w:numPr>
+          <w:ilvl w:val="1"/>
+          <w:numId w:val="12"/>
+        </w:numPr>
+      </w:pPr>
+      <w:r>
+        <w:t>Opera Mobile 22+</w:t>
+      </w:r>
+    </w:p>
+    <w:p>
+      <w:pPr>
+        <w:pStyle w:val="Listenabsatz"/>
+        <w:numPr>
+          <w:ilvl w:val="1"/>
+          <w:numId w:val="12"/>
+        </w:numPr>
+      </w:pPr>
+      <w:r>
+        <w:t>Blackberry Browser 10</w:t>
+      </w:r>
+    </w:p>
+    <w:p>
+      <w:pPr>
+        <w:pStyle w:val="Listenabsatz"/>
+        <w:numPr>
+          <w:ilvl w:val="1"/>
+          <w:numId w:val="12"/>
+        </w:numPr>
+        <w:rPr>
+          <w:lang w:val="en-GB"/>
+        </w:rPr>
+      </w:pPr>
+      <w:r>
+        <w:rPr>
+          <w:lang w:val="en-GB"/>
+        </w:rPr>
+        <w:t>Chrome for Android 35</w:t>
+      </w:r>
+      <w:r>
+        <w:rPr>
+          <w:lang w:val="en-GB"/>
+        </w:rPr>
+        <w:t xml:space="preserve"> (Partial Support)</w:t>
+      </w:r>
+    </w:p>
+    <w:p>
+      <w:pPr>
+        <w:pStyle w:val="Listenabsatz"/>
+        <w:numPr>
+          <w:ilvl w:val="1"/>
+          <w:numId w:val="12"/>
+        </w:numPr>
+        <w:rPr>
+          <w:lang w:val="en-GB"/>
+        </w:rPr>
+      </w:pPr>
+      <w:r>
+        <w:rPr>
+          <w:lang w:val="en-GB"/>
+        </w:rPr>
+        <w:t>Firefox for Android 30</w:t>
+      </w:r>
+      <w:r>
+        <w:rPr>
+          <w:lang w:val="en-GB"/>
+        </w:rPr>
+        <w:t xml:space="preserve"> </w:t>
+      </w:r>
+      <w:r>
+        <w:rPr>
+          <w:lang w:val="en-GB"/>
+        </w:rPr>
+        <w:t>(Partial Support)</w:t>
+      </w:r>
+    </w:p>
+    <w:p>
+      <w:pPr>
+        <w:ind w:firstLine="708"/>
+        <w:rPr>
+          <w:lang w:val="en-GB"/>
+        </w:rPr>
+      </w:pPr>
+      <w:hyperlink r:id="rId9" w:history="1">
+        <w:r>
+          <w:rPr>
+            <w:rStyle w:val="Hyperlink"/>
+            <w:lang w:val="en-GB"/>
+          </w:rPr>
+          <w:t>https://caniuse.com/#feat=webgl</w:t>
+        </w:r>
+      </w:hyperlink>
+      <w:r>
+        <w:rPr>
+          <w:lang w:val="en-GB"/>
+        </w:rPr>
+        <w:t xml:space="preserve"> </w:t>
+      </w:r>
+    </w:p>
+    <w:p>
+      <w:pPr>
+        <w:pStyle w:val="Listenabsatz"/>
+        <w:numPr>
+          <w:ilvl w:val="0"/>
+          <w:numId w:val="12"/>
+        </w:numPr>
+        <w:rPr>
+          <w:lang w:val="en-GB"/>
+        </w:rPr>
+      </w:pPr>
+      <w:r>
+        <w:rPr>
+          <w:lang w:val="en-GB"/>
+        </w:rPr>
+        <w:t xml:space="preserve">Grafische Qualität des Three.js Renderers </w:t>
+      </w:r>
+      <w:r>
+        <w:rPr>
+          <w:lang w:val="en-GB"/>
+        </w:rPr>
+        <w:t xml:space="preserve">ist </w:t>
+      </w:r>
+      <w:r>
+        <w:rPr>
+          <w:lang w:val="en-GB"/>
+        </w:rPr>
+        <w:t>sehr gut (</w:t>
+      </w:r>
+      <w:r>
+        <w:rPr>
+          <w:lang w:val="en-GB"/>
+        </w:rPr>
+        <w:t xml:space="preserve">Lighting, </w:t>
+      </w:r>
+      <w:r>
+        <w:rPr>
+          <w:lang w:val="en-GB"/>
+        </w:rPr>
+        <w:t>Physically Based Materials</w:t>
+      </w:r>
+      <w:r>
+        <w:rPr>
+          <w:lang w:val="en-GB"/>
+        </w:rPr>
+        <w:t xml:space="preserve">, Postprocessing / ImageEffects, </w:t>
+      </w:r>
+      <w:r>
+        <w:rPr>
+          <w:rFonts w:ascii="Arial" w:hAnsi="Arial" w:cs="Arial"/>
+          <w:lang w:val="en-GB"/>
+        </w:rPr>
+        <w:t>…</w:t>
+      </w:r>
+      <w:r>
+        <w:rPr>
+          <w:lang w:val="en-GB"/>
+        </w:rPr>
+        <w:t>)</w:t>
+      </w:r>
+    </w:p>
+    <w:p>
+      <w:pPr>
+        <w:pStyle w:val="Listenabsatz"/>
+        <w:numPr>
+          <w:ilvl w:val="0"/>
+          <w:numId w:val="12"/>
+        </w:numPr>
+      </w:pPr>
+      <w:r>
+        <w:t xml:space="preserve">FBX Importer (inkl. </w:t>
+      </w:r>
+      <w:r>
+        <w:t>k</w:t>
+      </w:r>
+      <w:r>
+        <w:t xml:space="preserve">omplexer Animationen bis hin </w:t>
+      </w:r>
+      <w:r>
+        <w:t>zu Skinned</w:t>
+      </w:r>
+      <w:r>
+        <w:t xml:space="preserve"> </w:t>
+      </w:r>
+      <w:r>
+        <w:t>Mesh Animations</w:t>
+      </w:r>
+      <w:r>
+        <w:t>)</w:t>
+      </w:r>
+    </w:p>
+    <w:p>
+      <w:pPr>
+        <w:pStyle w:val="Listenabsatz"/>
+        <w:numPr>
+          <w:ilvl w:val="0"/>
+          <w:numId w:val="12"/>
+        </w:numPr>
+      </w:pPr>
+      <w:r>
+        <w:t>Soundschnittstelle (2D oder 3D Sound)</w:t>
+      </w:r>
+    </w:p>
+    <w:p>
+      <w:pPr>
+        <w:pStyle w:val="Listenabsatz"/>
+        <w:numPr>
+          <w:ilvl w:val="0"/>
+          <w:numId w:val="12"/>
+        </w:numPr>
+      </w:pPr>
+      <w:r>
+        <w:t xml:space="preserve">3D User </w:t>
+      </w:r>
+      <w:r>
+        <w:t xml:space="preserve">Interfaces </w:t>
+      </w:r>
+      <w:r>
+        <w:t>(3D Labels zur Anzeige von Komponentennamen am 3D Objekt)</w:t>
+      </w:r>
+    </w:p>
+    <w:p>
+      <w:pPr>
+        <w:pStyle w:val="Listenabsatz"/>
+        <w:numPr>
+          <w:ilvl w:val="0"/>
+          <w:numId w:val="12"/>
+        </w:numPr>
+      </w:pPr>
+      <w:r>
+        <w:t>Weitere OpenSource Extensions und Module für Three.js vorhanden</w:t>
+      </w:r>
+    </w:p>
+    <w:p>
+      <w:pPr>
+        <w:pStyle w:val="Listenabsatz"/>
+        <w:numPr>
+          <w:ilvl w:val="0"/>
+          <w:numId w:val="12"/>
+        </w:numPr>
+      </w:pPr>
+      <w:r>
+        <w:t xml:space="preserve">Ausführliche Dokumentationen, Beispiele und </w:t>
+      </w:r>
+      <w:r>
+        <w:t>recht weit verbreitetes Fram</w:t>
+      </w:r>
+      <w:r>
+        <w:t>e</w:t>
+      </w:r>
+      <w:r>
+        <w:t>work</w:t>
+      </w:r>
+    </w:p>
+    <w:p>
+      <w:pPr>
+        <w:pStyle w:val="berschrift1"/>
+      </w:pPr>
+      <w:r>
+        <w:t>A</w:t>
+      </w:r>
+      <w:r>
+        <w:t>R.</w:t>
+      </w:r>
+      <w:r>
+        <w:t>js</w:t>
+      </w:r>
+    </w:p>
+    <w:p>
+      <w:pPr>
+        <w:pStyle w:val="Listenabsatz"/>
+        <w:numPr>
+          <w:ilvl w:val="0"/>
+          <w:numId w:val="13"/>
+        </w:numPr>
+      </w:pPr>
+      <w:r>
+        <w:t xml:space="preserve">JavaScript Framework </w:t>
+      </w:r>
+      <w:r>
+        <w:t>mit Augmented Reality Funktionen für das Web</w:t>
+      </w:r>
+    </w:p>
+    <w:p>
+      <w:pPr>
+        <w:pStyle w:val="Listenabsatz"/>
+        <w:numPr>
+          <w:ilvl w:val="0"/>
+          <w:numId w:val="13"/>
+        </w:numPr>
+      </w:pPr>
+      <w:r>
+        <w:t xml:space="preserve">Basiert auf einem </w:t>
+      </w:r>
+      <w:r>
+        <w:t xml:space="preserve">JavaScript Port von ARToolkit (ca. 3 Jahre alt) </w:t>
+      </w:r>
+    </w:p>
+    <w:p>
+      <w:pPr>
+        <w:pStyle w:val="Listenabsatz"/>
+        <w:numPr>
+          <w:ilvl w:val="0"/>
+          <w:numId w:val="13"/>
+        </w:numPr>
+      </w:pPr>
+      <w:r>
+        <w:t>Nachteil</w:t>
+      </w:r>
+      <w:r>
+        <w:t>e</w:t>
+      </w:r>
+      <w:r>
+        <w:t xml:space="preserve">: </w:t>
+      </w:r>
+    </w:p>
+    <w:p>
+      <w:pPr>
+        <w:pStyle w:val="Listenabsatz"/>
+        <w:numPr>
+          <w:ilvl w:val="1"/>
+          <w:numId w:val="13"/>
+        </w:numPr>
+      </w:pPr>
+      <w:r>
+        <w:t xml:space="preserve">ARToolkit wurde 2015 von DAQRI aufgekauft und wird offiziell nicht mehr weiterentwickelt (letzte Version am </w:t>
+      </w:r>
+      <w:r>
+        <w:t>May 13, 2015</w:t>
+      </w:r>
+      <w:r>
+        <w:t xml:space="preserve">) </w:t>
+      </w:r>
+    </w:p>
+    <w:p>
+      <w:pPr>
+        <w:pStyle w:val="Listenabsatz"/>
+        <w:numPr>
+          <w:ilvl w:val="1"/>
+          <w:numId w:val="13"/>
+        </w:numPr>
+      </w:pPr>
+      <w:r>
+        <w:t>Keine detaillierte Dokumentation vorhanden</w:t>
+      </w:r>
+    </w:p>
+    <w:p>
+      <w:pPr>
+        <w:pStyle w:val="Listenabsatz"/>
+        <w:numPr>
+          <w:ilvl w:val="1"/>
+          <w:numId w:val="13"/>
+        </w:numPr>
+      </w:pPr>
+      <w:r>
+        <w:t>Tracker Erstellung ist eine Black Box</w:t>
+      </w:r>
+      <w:r>
+        <w:t xml:space="preserve"> (keine Dokumentation über optimales Trackerdesign vorhanden)</w:t>
+      </w:r>
+    </w:p>
+    <w:p>
+      <w:pPr>
+        <w:pStyle w:val="Listenabsatz"/>
+        <w:numPr>
+          <w:ilvl w:val="0"/>
+          <w:numId w:val="13"/>
+        </w:numPr>
+      </w:pPr>
+      <w:r>
+        <w:t>Unterstützt werden alle Browser mit WebRTC und WebGL Unterstützung</w:t>
+      </w:r>
+    </w:p>
+    <w:p>
+      <w:pPr>
+        <w:pStyle w:val="Listenabsatz"/>
+      </w:pPr>
+      <w:hyperlink r:id="rId10" w:history="1">
+        <w:r>
+          <w:rPr>
+            <w:rStyle w:val="Hyperlink"/>
+          </w:rPr>
+          <w:t>https://github.com/jeromeetienne/AR.js-docs/blob/master/misc/FAQ.md#which-plateform-is-supported</w:t>
+        </w:r>
+      </w:hyperlink>
+      <w:r>
+        <w:t xml:space="preserve"> </w:t>
+      </w:r>
+    </w:p>
+    <w:p>
+      <w:pPr>
+        <w:pStyle w:val="Listenabsatz"/>
+        <w:numPr>
+          <w:ilvl w:val="0"/>
+          <w:numId w:val="13"/>
+        </w:numPr>
+      </w:pPr>
+      <w:r>
+        <w:t>Lizenz</w:t>
+      </w:r>
+      <w:r>
+        <w:t xml:space="preserve">: Open Source </w:t>
+      </w:r>
+    </w:p>
+    <w:p>
+      <w:pPr>
+        <w:pStyle w:val="Listenabsatz"/>
+        <w:numPr>
+          <w:ilvl w:val="1"/>
+          <w:numId w:val="13"/>
+        </w:numPr>
+      </w:pPr>
+      <w:r>
+        <w:t>jsartoolkit5</w:t>
+      </w:r>
+      <w:r>
+        <w:t xml:space="preserve"> unter LGPLv3 Lizenz</w:t>
+      </w:r>
+    </w:p>
+    <w:p>
+      <w:pPr>
+        <w:pStyle w:val="Listenabsatz"/>
+        <w:ind w:left="1440"/>
+      </w:pPr>
+      <w:hyperlink r:id="rId11" w:history="1">
+        <w:r>
+          <w:rPr>
+            <w:rStyle w:val="Hyperlink"/>
+          </w:rPr>
+          <w:t>https://github.com/artoolkit/jsartoolkit5/blob/master/LICENSE.txt</w:t>
+        </w:r>
+      </w:hyperlink>
+      <w:r>
+        <w:t xml:space="preserve"> </w:t>
+      </w:r>
+    </w:p>
+    <w:p>
+      <w:pPr>
+        <w:pStyle w:val="Listenabsatz"/>
+        <w:numPr>
+          <w:ilvl w:val="1"/>
+          <w:numId w:val="13"/>
+        </w:numPr>
+      </w:pPr>
+      <w:r>
+        <w:t>AR.js unter MIT Lizenz</w:t>
+      </w:r>
+      <w:r>
+        <w:t xml:space="preserve"> </w:t>
+      </w:r>
+      <w:hyperlink r:id="rId12" w:history="1">
+        <w:r>
+          <w:rPr>
+            <w:rStyle w:val="Hyperlink"/>
+          </w:rPr>
+          <w:t>https://github.com/jeromeetienne/AR.js/blob/master/LICENSE.txt</w:t>
+        </w:r>
+      </w:hyperlink>
+    </w:p>
+    <w:p/>
+    <w:p>
+      <w:pPr>
+        <w:pStyle w:val="berschrift1"/>
+      </w:pPr>
+      <w:r>
+        <w:lastRenderedPageBreak/>
+        <w:t>Testergebnisse</w:t>
+      </w:r>
+    </w:p>
+    <w:p>
+      <w:pPr>
+        <w:pStyle w:val="Listenabsatz"/>
+        <w:numPr>
+          <w:ilvl w:val="0"/>
+          <w:numId w:val="11"/>
+        </w:numPr>
+      </w:pPr>
+      <w:r>
+        <w:t xml:space="preserve">Grundlage: </w:t>
+      </w:r>
+    </w:p>
+    <w:p>
+      <w:pPr>
+        <w:pStyle w:val="Listenabsatz"/>
+        <w:numPr>
+          <w:ilvl w:val="1"/>
+          <w:numId w:val="11"/>
+        </w:numPr>
+      </w:pPr>
+      <w:r>
+        <w:t>2 Testszenen wurden erstellt</w:t>
+      </w:r>
+    </w:p>
+    <w:p>
+      <w:pPr>
+        <w:pStyle w:val="Listenabsatz"/>
+        <w:numPr>
+          <w:ilvl w:val="1"/>
+          <w:numId w:val="11"/>
+        </w:numPr>
+      </w:pPr>
+      <w:r>
+        <w:t>Einfache Szene mit Box zum Testen der Tracking-Stabilität:</w:t>
+      </w:r>
+    </w:p>
+    <w:p>
+      <w:pPr>
+        <w:pStyle w:val="Listenabsatz"/>
+        <w:ind w:left="1440"/>
+      </w:pPr>
+      <w:hyperlink r:id="rId13" w:history="1">
+        <w:r>
+          <w:rPr>
+            <w:rStyle w:val="Hyperlink"/>
+          </w:rPr>
+          <w:t>https://builds.realtimelabs.de/downloads/WebAR/simple.html</w:t>
+        </w:r>
+      </w:hyperlink>
+    </w:p>
+    <w:p>
+      <w:pPr>
+        <w:pStyle w:val="Listenabsatz"/>
+        <w:numPr>
+          <w:ilvl w:val="1"/>
+          <w:numId w:val="11"/>
+        </w:numPr>
+      </w:pPr>
+      <w:r>
+        <w:t xml:space="preserve">Komplexe Szene mit animiertem Charakter zum Testen komplexer Geometrie </w:t>
+      </w:r>
+      <w:r>
+        <w:t xml:space="preserve">(ca. 50.000 Polygone) </w:t>
+      </w:r>
+      <w:r>
+        <w:t>in Kombination mit AR.js:</w:t>
+      </w:r>
+      <w:r>
+        <w:br/>
+      </w:r>
+      <w:hyperlink r:id="rId14" w:history="1">
+        <w:r>
+          <w:rPr>
+            <w:rStyle w:val="Hyperlink"/>
+          </w:rPr>
+          <w:t>https://builds.realtimelabs.de/downloads/WebAR/index.html</w:t>
+        </w:r>
+      </w:hyperlink>
+    </w:p>
+    <w:p>
+      <w:pPr>
+        <w:pStyle w:val="Listenabsatz"/>
+        <w:numPr>
+          <w:ilvl w:val="1"/>
+          <w:numId w:val="11"/>
+        </w:numPr>
+      </w:pPr>
+      <w:r>
+        <w:t xml:space="preserve">Folgender Marker </w:t>
+      </w:r>
+      <w:r>
+        <w:t xml:space="preserve">(5x5 cm) </w:t>
+      </w:r>
+      <w:r>
+        <w:t>wurde für den Test verwendet</w:t>
+      </w:r>
+      <w:r>
+        <w:t xml:space="preserve"> (generiert mit AR Marker Generator</w:t>
+      </w:r>
+      <w:r>
+        <w:br/>
+      </w:r>
+      <w:hyperlink r:id="rId15" w:history="1">
+        <w:r>
+          <w:rPr>
+            <w:rStyle w:val="Hyperlink"/>
+          </w:rPr>
+          <w:t>https://jeromeetienne.github.io/AR.js/three.js/examples/marker-training/examples/generator.html</w:t>
+        </w:r>
+      </w:hyperlink>
+      <w:r>
+        <w:t xml:space="preserve"> </w:t>
+      </w:r>
+      <w:r>
+        <w:t>):</w:t>
+      </w:r>
+    </w:p>
+    <w:p>
+      <w:pPr>
+        <w:pStyle w:val="Listenabsatz"/>
+        <w:ind w:left="1440"/>
+      </w:pPr>
+    </w:p>
+    <w:p>
+      <w:pPr>
+        <w:pStyle w:val="Listenabsatz"/>
+      </w:pPr>
+      <w:r>
+        <w:rPr>
+          <w:noProof/>
+        </w:rPr>
+        <w:drawing>
+          <wp:inline distT="0" distB="0" distL="0" distR="0">
+            <wp:extent cx="3028950" cy="3028950"/>
+            <wp:effectExtent l="0" t="0" r="0" b="0"/>
+            <wp:docPr id="1" name="Grafik 1"/>
+            <wp:cNvGraphicFramePr>
+              <a:graphicFrameLocks xmlns:a="http://schemas.openxmlformats.org/drawingml/2006/main" noChangeAspect="1"/>
+            </wp:cNvGraphicFramePr>
+            <a:graphic xmlns:a="http://schemas.openxmlformats.org/drawingml/2006/main">
+              <a:graphicData uri="http://schemas.openxmlformats.org/drawingml/2006/picture">
+                <pic:pic xmlns:pic="http://schemas.openxmlformats.org/drawingml/2006/picture">
+                  <pic:nvPicPr>
+                    <pic:cNvPr id="0" name="Picture 1"/>
+                    <pic:cNvPicPr>
+                      <a:picLocks noChangeAspect="1" noChangeArrowheads="1"/>
+                    </pic:cNvPicPr>
+                  </pic:nvPicPr>
+                  <pic:blipFill>
+                    <a:blip r:embed="rId16">
+                      <a:extLst>
+                        <a:ext uri="{28A0092B-C50C-407E-A947-70E740481C1C}">
+                          <a14:useLocalDpi xmlns:a14="http://schemas.microsoft.com/office/drawing/2010/main" val="0"/>
+                        </a:ext>
+                      </a:extLst>
+                    </a:blip>
+                    <a:srcRect/>
+                    <a:stretch>
+                      <a:fillRect/>
+                    </a:stretch>
+                  </pic:blipFill>
+                  <pic:spPr bwMode="auto">
+                    <a:xfrm>
+                      <a:off x="0" y="0"/>
+                      <a:ext cx="3028950" cy="3028950"/>
+                    </a:xfrm>
+                    <a:prstGeom prst="rect">
+                      <a:avLst/>
+                    </a:prstGeom>
+                    <a:noFill/>
+                    <a:ln>
+                      <a:noFill/>
+                    </a:ln>
+                  </pic:spPr>
+                </pic:pic>
+              </a:graphicData>
+            </a:graphic>
+          </wp:inline>
+        </w:drawing>
+      </w:r>
+    </w:p>
+    <w:p>
+      <w:pPr>
+        <w:pStyle w:val="Listenabsatz"/>
+        <w:numPr>
+          <w:ilvl w:val="0"/>
+          <w:numId w:val="11"/>
+        </w:numPr>
+      </w:pPr>
+      <w:r>
+        <w:t>Ergebnisse:</w:t>
+      </w:r>
+    </w:p>
+    <w:p>
+      <w:pPr>
+        <w:pStyle w:val="Listenabsatz"/>
+        <w:numPr>
+          <w:ilvl w:val="1"/>
+          <w:numId w:val="11"/>
+        </w:numPr>
+      </w:pPr>
+      <w:r>
+        <w:t xml:space="preserve">Marker </w:t>
+      </w:r>
+      <w:r>
+        <w:t>max. 80-100 cm erkennbar</w:t>
+      </w:r>
+    </w:p>
+    <w:p>
+      <w:pPr>
+        <w:pStyle w:val="Listenabsatz"/>
+        <w:numPr>
+          <w:ilvl w:val="1"/>
+          <w:numId w:val="11"/>
+        </w:numPr>
+      </w:pPr>
+      <w:r>
+        <w:t>Optimale Tracking Distanz: 10-50 cm</w:t>
+      </w:r>
+    </w:p>
+    <w:p>
+      <w:pPr>
+        <w:pStyle w:val="Listenabsatz"/>
+        <w:numPr>
+          <w:ilvl w:val="1"/>
+          <w:numId w:val="11"/>
+        </w:numPr>
+      </w:pPr>
+      <w:r>
+        <w:t>Jittering</w:t>
+      </w:r>
+      <w:r>
+        <w:t xml:space="preserve"> kann </w:t>
+      </w:r>
+      <w:r>
+        <w:t>durch Implementierung eines</w:t>
+      </w:r>
+      <w:r>
+        <w:t xml:space="preserve"> Smoothing</w:t>
+      </w:r>
+      <w:r>
+        <w:t>-Algorithmus</w:t>
+      </w:r>
+      <w:r>
+        <w:t xml:space="preserve"> (Interpolation der Kamera-Projektionsmatrix über mehrere Frames) noch weiter reduziert</w:t>
+      </w:r>
+    </w:p>
+    <w:p>
+      <w:pPr>
+        <w:pStyle w:val="Listenabsatz"/>
+        <w:numPr>
+          <w:ilvl w:val="1"/>
+          <w:numId w:val="11"/>
+        </w:numPr>
+      </w:pPr>
+      <w:r>
+        <w:t xml:space="preserve">Performance mit </w:t>
+      </w:r>
+      <w:r>
+        <w:t xml:space="preserve">komplexer </w:t>
+      </w:r>
+      <w:r>
+        <w:t>AR-</w:t>
+      </w:r>
+      <w:r>
+        <w:t>Szene:</w:t>
+      </w:r>
+    </w:p>
+    <w:p>
+      <w:pPr>
+        <w:pStyle w:val="Listenabsatz"/>
+        <w:numPr>
+          <w:ilvl w:val="2"/>
+          <w:numId w:val="11"/>
+        </w:numPr>
+      </w:pPr>
+      <w:r>
+        <w:t xml:space="preserve">Samsung Galaxy S8: 50-55 FPS </w:t>
+      </w:r>
+    </w:p>
+    <w:p>
+      <w:pPr>
+        <w:pStyle w:val="Listenabsatz"/>
+        <w:numPr>
+          <w:ilvl w:val="2"/>
+          <w:numId w:val="11"/>
+        </w:numPr>
+      </w:pPr>
+      <w:r>
+        <w:t>iPhone 5s: 20-25 FPS</w:t>
+      </w:r>
+    </w:p>
+    <w:p>
+      <w:pPr>
+        <w:pStyle w:val="Listenabsatz"/>
+        <w:numPr>
+          <w:ilvl w:val="2"/>
+          <w:numId w:val="11"/>
+        </w:numPr>
+      </w:pPr>
+      <w:r>
+        <w:t>iPad 2017</w:t>
+      </w:r>
+      <w:r>
+        <w:t xml:space="preserve"> und iPad Air 2</w:t>
+      </w:r>
+      <w:r>
+        <w:t>: 30-35 FPS</w:t>
+      </w:r>
+    </w:p>
+    <w:p>
+      <w:pPr>
+        <w:pStyle w:val="Listenabsatz"/>
+        <w:numPr>
+          <w:ilvl w:val="2"/>
+          <w:numId w:val="11"/>
+        </w:numPr>
+      </w:pPr>
+      <w:r>
+        <w:t>Pixel C Tablet: 35-40 FPS</w:t>
+      </w:r>
+    </w:p>
+    <w:p>
+      <w:pPr>
+        <w:pStyle w:val="berschrift1"/>
+      </w:pPr>
+      <w:r>
+        <w:t>Known Issues</w:t>
+      </w:r>
+    </w:p>
+    <w:p>
+      <w:pPr>
+        <w:pStyle w:val="Listenabsatz"/>
+        <w:numPr>
+          <w:ilvl w:val="0"/>
+          <w:numId w:val="13"/>
+        </w:numPr>
+      </w:pPr>
+      <w:r>
+        <w:t xml:space="preserve">Android: </w:t>
+      </w:r>
+      <w:r>
+        <w:t>Auf dem Samsung Galaxy S8 hatte der Samsung Browser Probleme bei der Fullscreen-</w:t>
+      </w:r>
+      <w:r>
+        <w:t>Skalierung des Kamerabildes</w:t>
+      </w:r>
+      <w:r>
+        <w:t>. Google Chrome hatte bei unseren Tests unter Android einwandfrei funktioniert.</w:t>
+      </w:r>
+    </w:p>
+    <w:p>
+      <w:pPr>
+        <w:pStyle w:val="Listenabsatz"/>
+        <w:numPr>
+          <w:ilvl w:val="0"/>
+          <w:numId w:val="13"/>
+        </w:numPr>
+      </w:pPr>
+      <w:r>
+        <w:t xml:space="preserve">iOS: </w:t>
+      </w:r>
+      <w:r>
+        <w:t xml:space="preserve">Auf iPhones hat </w:t>
+      </w:r>
+      <w:r>
+        <w:t xml:space="preserve">die App im </w:t>
+      </w:r>
+      <w:r>
+        <w:t>Safari Browser funktioniert.</w:t>
+      </w:r>
+      <w:r>
+        <w:t xml:space="preserve"> Beim Ausführen mit dem Chrome Browser unter iOS konnte die App nicht geladen werden.</w:t>
+      </w:r>
+    </w:p>
+    <w:p>
+      <w:pPr>
+        <w:ind w:left="360"/>
+      </w:pPr>
+    </w:p>
+    <w:p>
+      <w:pPr>
+        <w:rPr>
+          <w:rFonts w:ascii="Open Sans" w:hAnsi="Open Sans" w:cs="Open Sans"/>
+          <w:b/>
+        </w:rPr>
+      </w:pPr>
+    </w:p>
+    <w:p>
+      <w:pPr>
+        <w:pStyle w:val="berschrift1"/>
+      </w:pPr>
+      <w:r>
+        <w:t xml:space="preserve">Ausblick </w:t>
+      </w:r>
+    </w:p>
+    <w:p>
+      <w:pPr>
+        <w:pStyle w:val="Listenabsatz"/>
+        <w:numPr>
+          <w:ilvl w:val="0"/>
+          <w:numId w:val="9"/>
+        </w:numPr>
+        <w:rPr>
+          <w:rFonts w:ascii="Open Sans" w:hAnsi="Open Sans" w:cs="Open Sans"/>
+        </w:rPr>
+      </w:pPr>
+      <w:r>
+        <w:rPr>
+          <w:rFonts w:ascii="Open Sans" w:hAnsi="Open Sans" w:cs="Open Sans"/>
+        </w:rPr>
+        <w:t>Respimat 3D Modell:</w:t>
+      </w:r>
+    </w:p>
+    <w:p>
+      <w:pPr>
+        <w:pStyle w:val="Listenabsatz"/>
+        <w:numPr>
+          <w:ilvl w:val="1"/>
+          <w:numId w:val="9"/>
+        </w:numPr>
+        <w:rPr>
+          <w:rFonts w:ascii="Open Sans" w:hAnsi="Open Sans" w:cs="Open Sans"/>
+        </w:rPr>
+      </w:pPr>
+      <w:r>
+        <w:rPr>
+          <w:rFonts w:ascii="Open Sans" w:hAnsi="Open Sans" w:cs="Open Sans"/>
+        </w:rPr>
+        <w:t xml:space="preserve">CAD Modell: 475k </w:t>
+      </w:r>
+      <w:r>
+        <w:rPr>
+          <w:rFonts w:ascii="Open Sans" w:hAnsi="Open Sans" w:cs="Open Sans"/>
+        </w:rPr>
+        <w:t>Polygone</w:t>
+      </w:r>
+    </w:p>
+    <w:p>
+      <w:pPr>
+        <w:pStyle w:val="Listenabsatz"/>
+        <w:numPr>
+          <w:ilvl w:val="1"/>
+          <w:numId w:val="9"/>
+        </w:numPr>
+        <w:rPr>
+          <w:rFonts w:ascii="Open Sans" w:hAnsi="Open Sans" w:cs="Open Sans"/>
+        </w:rPr>
+      </w:pPr>
+      <w:r>
+        <w:rPr>
+          <w:rFonts w:ascii="Open Sans" w:hAnsi="Open Sans" w:cs="Open Sans"/>
+        </w:rPr>
+        <w:t xml:space="preserve">Echtzeit Modell sollte auf 5k bis max.10k </w:t>
+      </w:r>
+      <w:r>
+        <w:rPr>
+          <w:rFonts w:ascii="Open Sans" w:hAnsi="Open Sans" w:cs="Open Sans"/>
+        </w:rPr>
+        <w:t>Polygone</w:t>
+      </w:r>
+      <w:r>
+        <w:rPr>
+          <w:rFonts w:ascii="Open Sans" w:hAnsi="Open Sans" w:cs="Open Sans"/>
+        </w:rPr>
+        <w:t xml:space="preserve"> reduziert werden</w:t>
+      </w:r>
+      <w:r>
+        <w:rPr>
+          <w:rFonts w:ascii="Open Sans" w:hAnsi="Open Sans" w:cs="Open Sans"/>
+        </w:rPr>
+        <w:t xml:space="preserve"> </w:t>
+      </w:r>
+    </w:p>
+    <w:p>
+      <w:pPr>
+        <w:pStyle w:val="Listenabsatz"/>
+        <w:numPr>
+          <w:ilvl w:val="1"/>
+          <w:numId w:val="9"/>
+        </w:numPr>
+        <w:rPr>
+          <w:rFonts w:ascii="Open Sans" w:hAnsi="Open Sans" w:cs="Open Sans"/>
+        </w:rPr>
+      </w:pPr>
+      <w:r>
+        <w:rPr>
+          <w:rFonts w:ascii="Open Sans" w:hAnsi="Open Sans" w:cs="Open Sans"/>
+        </w:rPr>
+        <w:t xml:space="preserve">Optimierungen an Topology und </w:t>
+      </w:r>
+      <w:r>
+        <w:rPr>
+          <w:rFonts w:ascii="Open Sans" w:hAnsi="Open Sans" w:cs="Open Sans"/>
+        </w:rPr>
+        <w:t>Polygonanzahl sowie Erstellung Materialieren und UV-Koordinaten für Texturierung des Modells</w:t>
+      </w:r>
+      <w:r>
+        <w:rPr>
+          <w:rFonts w:ascii="Open Sans" w:hAnsi="Open Sans" w:cs="Open Sans"/>
+        </w:rPr>
+        <w:t xml:space="preserve"> notwendig</w:t>
+      </w:r>
+    </w:p>
+    <w:p>
+      <w:pPr>
+        <w:pStyle w:val="Listenabsatz"/>
+        <w:numPr>
+          <w:ilvl w:val="0"/>
+          <w:numId w:val="9"/>
+        </w:numPr>
+        <w:rPr>
+          <w:rFonts w:ascii="Open Sans" w:hAnsi="Open Sans" w:cs="Open Sans"/>
+        </w:rPr>
+      </w:pPr>
+      <w:r>
+        <w:rPr>
+          <w:rFonts w:ascii="Open Sans" w:hAnsi="Open Sans" w:cs="Open Sans"/>
+        </w:rPr>
+        <w:t>WebXR:</w:t>
+      </w:r>
+    </w:p>
+    <w:p>
+      <w:pPr>
+        <w:pStyle w:val="Listenabsatz"/>
+        <w:numPr>
+          <w:ilvl w:val="1"/>
+          <w:numId w:val="9"/>
+        </w:numPr>
+        <w:rPr>
+          <w:rFonts w:ascii="Open Sans" w:hAnsi="Open Sans" w:cs="Open Sans"/>
+        </w:rPr>
+      </w:pPr>
+      <w:r>
+        <w:rPr>
+          <w:rFonts w:ascii="Open Sans" w:hAnsi="Open Sans" w:cs="Open Sans"/>
+        </w:rPr>
+        <w:t>Standardisierte Schnittstelle für VR und AR im Web (entwickelt u.a. von Mozilla, Google und Microsoft)</w:t>
+      </w:r>
+    </w:p>
+    <w:p>
+      <w:pPr>
+        <w:pStyle w:val="Listenabsatz"/>
+        <w:numPr>
+          <w:ilvl w:val="1"/>
+          <w:numId w:val="9"/>
+        </w:numPr>
+        <w:rPr>
+          <w:rFonts w:ascii="Open Sans" w:hAnsi="Open Sans" w:cs="Open Sans"/>
+        </w:rPr>
+      </w:pPr>
+      <w:r>
+        <w:rPr>
+          <w:rFonts w:ascii="Open Sans" w:hAnsi="Open Sans" w:cs="Open Sans"/>
+        </w:rPr>
+        <w:t>Wird zukünftig vrstl. der Stan</w:t>
+      </w:r>
+      <w:r>
+        <w:rPr>
+          <w:rFonts w:ascii="Open Sans" w:hAnsi="Open Sans" w:cs="Open Sans"/>
+        </w:rPr>
+        <w:t xml:space="preserve">dard </w:t>
+      </w:r>
+      <w:r>
+        <w:rPr>
+          <w:rFonts w:ascii="Open Sans" w:hAnsi="Open Sans" w:cs="Open Sans"/>
+        </w:rPr>
+        <w:t>für</w:t>
+      </w:r>
       <w:bookmarkStart w:id="0" w:name="_GoBack"/>
       <w:bookmarkEnd w:id="0"/>
-    </w:p>
-    <w:p>
-      <w:pPr>
-        <w:pStyle w:val="berschrift1"/>
-      </w:pPr>
-      <w:r>
-        <w:t>AR js</w:t>
-      </w:r>
-    </w:p>
-    <w:p>
-      <w:pPr>
+      <w:r>
         <w:rPr>
           <w:rFonts w:ascii="Open Sans" w:hAnsi="Open Sans" w:cs="Open Sans"/>
-          <w:b/>
-        </w:rPr>
-      </w:pPr>
-    </w:p>
-    <w:p>
-      <w:pPr>
-        <w:pStyle w:val="berschrift1"/>
-      </w:pPr>
-      <w:r>
-        <w:t xml:space="preserve">Ausblick </w:t>
-      </w:r>
-    </w:p>
-    <w:p>
-      <w:pPr>
+        </w:rPr>
+        <w:t xml:space="preserve"> VR und AR im Web</w:t>
+      </w:r>
+    </w:p>
+    <w:p>
+      <w:pPr>
+        <w:pStyle w:val="Listenabsatz"/>
+        <w:numPr>
+          <w:ilvl w:val="1"/>
+          <w:numId w:val="9"/>
+        </w:numPr>
         <w:rPr>
           <w:rFonts w:ascii="Open Sans" w:hAnsi="Open Sans" w:cs="Open Sans"/>
         </w:rPr>
       </w:pPr>
+      <w:r>
+        <w:rPr>
+          <w:rFonts w:ascii="Open Sans" w:hAnsi="Open Sans" w:cs="Open Sans"/>
+        </w:rPr>
+        <w:t>Bisher noch kein öffentlicher Releasetermin angekündigt</w:t>
+      </w:r>
+    </w:p>
+    <w:p>
+      <w:pPr>
+        <w:pStyle w:val="Listenabsatz"/>
+        <w:ind w:left="708"/>
+        <w:jc w:val="both"/>
+        <w:rPr>
+          <w:rFonts w:ascii="Open Sans" w:hAnsi="Open Sans" w:cs="Open Sans"/>
+        </w:rPr>
+      </w:pPr>
+      <w:hyperlink r:id="rId17" w:history="1">
+        <w:r>
+          <w:rPr>
+            <w:rStyle w:val="Hyperlink"/>
+            <w:rFonts w:ascii="Open Sans" w:hAnsi="Open Sans" w:cs="Open Sans"/>
+          </w:rPr>
+          <w:t>https://hacks.mozilla.org/2018/09/webxr/</w:t>
+        </w:r>
+      </w:hyperlink>
+    </w:p>
+    <w:p>
+      <w:pPr>
+        <w:pStyle w:val="Listenabsatz"/>
+        <w:ind w:left="12" w:firstLine="696"/>
+        <w:rPr>
+          <w:rFonts w:ascii="Open Sans" w:hAnsi="Open Sans" w:cs="Open Sans"/>
+        </w:rPr>
+      </w:pPr>
+      <w:hyperlink r:id="rId18" w:history="1">
+        <w:r>
+          <w:rPr>
+            <w:rStyle w:val="Hyperlink"/>
+            <w:rFonts w:ascii="Open Sans" w:hAnsi="Open Sans" w:cs="Open Sans"/>
+          </w:rPr>
+          <w:t>https://develop</w:t>
+        </w:r>
+        <w:r>
+          <w:rPr>
+            <w:rStyle w:val="Hyperlink"/>
+            <w:rFonts w:ascii="Open Sans" w:hAnsi="Open Sans" w:cs="Open Sans"/>
+          </w:rPr>
+          <w:t>e</w:t>
+        </w:r>
+        <w:r>
+          <w:rPr>
+            <w:rStyle w:val="Hyperlink"/>
+            <w:rFonts w:ascii="Open Sans" w:hAnsi="Open Sans" w:cs="Open Sans"/>
+          </w:rPr>
+          <w:t>rs.google.com/web/updates/2018/05/welcome-to-immersive</w:t>
+        </w:r>
+      </w:hyperlink>
+    </w:p>
+    <w:p>
+      <w:pPr>
+        <w:pStyle w:val="Listenabsatz"/>
+        <w:rPr>
+          <w:rFonts w:ascii="Open Sans" w:hAnsi="Open Sans" w:cs="Open Sans"/>
+        </w:rPr>
+      </w:pPr>
     </w:p>
     <w:sectPr>
-      <w:headerReference w:type="default" r:id="rId8"/>
-      <w:footerReference w:type="default" r:id="rId9"/>
+      <w:headerReference w:type="default" r:id="rId19"/>
+      <w:footerReference w:type="default" r:id="rId20"/>
       <w:pgSz w:w="11906" w:h="16838"/>
       <w:pgMar w:top="1560" w:right="1417" w:bottom="1134" w:left="1417" w:header="708" w:footer="285" w:gutter="0"/>
       <w:cols w:space="708"/>
@@ -353,6 +1552,118 @@
 <file path=word/numbering.xml><?xml version="1.0" encoding="utf-8"?>
 <w:numbering xmlns:wpc="http://schemas.microsoft.com/office/word/2010/wordprocessingCanvas" xmlns:cx="http://schemas.microsoft.com/office/drawing/2014/chartex" xmlns:cx1="http://schemas.microsoft.com/office/drawing/2015/9/8/chartex" xmlns:cx2="http://schemas.microsoft.com/office/drawing/2015/10/21/chartex" xmlns:cx3="http://schemas.microsoft.com/office/drawing/2016/5/9/chartex" xmlns:cx4="http://schemas.microsoft.com/office/drawing/2016/5/10/chartex" xmlns:cx5="http://schemas.microsoft.com/office/drawing/2016/5/11/chartex" xmlns:cx6="http://schemas.microsoft.com/office/drawing/2016/5/12/chartex" xmlns:cx7="http://schemas.microsoft.com/office/drawing/2016/5/13/chartex" xmlns:cx8="http://schemas.microsoft.com/office/drawing/2016/5/14/chartex" xmlns:mc="http://schemas.openxmlformats.org/markup-compatibility/2006" xmlns:aink="http://schemas.microsoft.com/office/drawing/2016/ink" xmlns:am3d="http://schemas.microsoft.com/office/drawing/2017/model3d" xmlns:o="urn:schemas-microsoft-com:office:office" xmlns:r="http://schemas.openxmlformats.org/officeDocument/2006/relationships" xmlns:m="http://schemas.openxmlformats.org/officeDocument/2006/math" xmlns:v="urn:schemas-microsoft-com:vml" xmlns:wp14="http://schemas.microsoft.com/office/word/2010/wordprocessingDrawing" xmlns:wp="http://schemas.openxmlformats.org/drawingml/2006/wordprocessingDrawing" xmlns:w10="urn:schemas-microsoft-com:office:word" xmlns:w="http://schemas.openxmlformats.org/wordprocessingml/2006/main" xmlns:w14="http://schemas.microsoft.com/office/word/2010/wordml" xmlns:w15="http://schemas.microsoft.com/office/word/2012/wordml" xmlns:w16cid="http://schemas.microsoft.com/office/word/2016/wordml/cid" xmlns:w16se="http://schemas.microsoft.com/office/word/2015/wordml/symex" xmlns:wpg="http://schemas.microsoft.com/office/word/2010/wordprocessingGroup" xmlns:wpi="http://schemas.microsoft.com/office/word/2010/wordprocessingInk" xmlns:wne="http://schemas.microsoft.com/office/word/2006/wordml" xmlns:wps="http://schemas.microsoft.com/office/word/2010/wordprocessingShape" mc:Ignorable="w14 w15 w16se w16cid wp14">
   <w:abstractNum w:abstractNumId="0" w15:restartNumberingAfterBreak="0">
+    <w:nsid w:val="08D86D50"/>
+    <w:multiLevelType w:val="hybridMultilevel"/>
+    <w:tmpl w:val="90DA8E76"/>
+    <w:lvl w:ilvl="0" w:tplc="0F487846">
+      <w:numFmt w:val="bullet"/>
+      <w:lvlText w:val="-"/>
+      <w:lvlJc w:val="left"/>
+      <w:pPr>
+        <w:ind w:left="720" w:hanging="360"/>
+      </w:pPr>
+      <w:rPr>
+        <w:rFonts w:ascii="Open Sans" w:eastAsiaTheme="minorHAnsi" w:hAnsi="Open Sans" w:cs="Open Sans" w:hint="default"/>
+      </w:rPr>
+    </w:lvl>
+    <w:lvl w:ilvl="1" w:tplc="04070003" w:tentative="1">
+      <w:start w:val="1"/>
+      <w:numFmt w:val="bullet"/>
+      <w:lvlText w:val="o"/>
+      <w:lvlJc w:val="left"/>
+      <w:pPr>
+        <w:ind w:left="1440" w:hanging="360"/>
+      </w:pPr>
+      <w:rPr>
+        <w:rFonts w:ascii="Courier New" w:hAnsi="Courier New" w:cs="Courier New" w:hint="default"/>
+      </w:rPr>
+    </w:lvl>
+    <w:lvl w:ilvl="2" w:tplc="04070005" w:tentative="1">
+      <w:start w:val="1"/>
+      <w:numFmt w:val="bullet"/>
+      <w:lvlText w:val=""/>
+      <w:lvlJc w:val="left"/>
+      <w:pPr>
+        <w:ind w:left="2160" w:hanging="360"/>
+      </w:pPr>
+      <w:rPr>
+        <w:rFonts w:ascii="Wingdings" w:hAnsi="Wingdings" w:hint="default"/>
+      </w:rPr>
+    </w:lvl>
+    <w:lvl w:ilvl="3" w:tplc="04070001" w:tentative="1">
+      <w:start w:val="1"/>
+      <w:numFmt w:val="bullet"/>
+      <w:lvlText w:val=""/>
+      <w:lvlJc w:val="left"/>
+      <w:pPr>
+        <w:ind w:left="2880" w:hanging="360"/>
+      </w:pPr>
+      <w:rPr>
+        <w:rFonts w:ascii="Symbol" w:hAnsi="Symbol" w:hint="default"/>
+      </w:rPr>
+    </w:lvl>
+    <w:lvl w:ilvl="4" w:tplc="04070003" w:tentative="1">
+      <w:start w:val="1"/>
+      <w:numFmt w:val="bullet"/>
+      <w:lvlText w:val="o"/>
+      <w:lvlJc w:val="left"/>
+      <w:pPr>
+        <w:ind w:left="3600" w:hanging="360"/>
+      </w:pPr>
+      <w:rPr>
+        <w:rFonts w:ascii="Courier New" w:hAnsi="Courier New" w:cs="Courier New" w:hint="default"/>
+      </w:rPr>
+    </w:lvl>
+    <w:lvl w:ilvl="5" w:tplc="04070005" w:tentative="1">
+      <w:start w:val="1"/>
+      <w:numFmt w:val="bullet"/>
+      <w:lvlText w:val=""/>
+      <w:lvlJc w:val="left"/>
+      <w:pPr>
+        <w:ind w:left="4320" w:hanging="360"/>
+      </w:pPr>
+      <w:rPr>
+        <w:rFonts w:ascii="Wingdings" w:hAnsi="Wingdings" w:hint="default"/>
+      </w:rPr>
+    </w:lvl>
+    <w:lvl w:ilvl="6" w:tplc="04070001" w:tentative="1">
+      <w:start w:val="1"/>
+      <w:numFmt w:val="bullet"/>
+      <w:lvlText w:val=""/>
+      <w:lvlJc w:val="left"/>
+      <w:pPr>
+        <w:ind w:left="5040" w:hanging="360"/>
+      </w:pPr>
+      <w:rPr>
+        <w:rFonts w:ascii="Symbol" w:hAnsi="Symbol" w:hint="default"/>
+      </w:rPr>
+    </w:lvl>
+    <w:lvl w:ilvl="7" w:tplc="04070003" w:tentative="1">
+      <w:start w:val="1"/>
+      <w:numFmt w:val="bullet"/>
+      <w:lvlText w:val="o"/>
+      <w:lvlJc w:val="left"/>
+      <w:pPr>
+        <w:ind w:left="5760" w:hanging="360"/>
+      </w:pPr>
+      <w:rPr>
+        <w:rFonts w:ascii="Courier New" w:hAnsi="Courier New" w:cs="Courier New" w:hint="default"/>
+      </w:rPr>
+    </w:lvl>
+    <w:lvl w:ilvl="8" w:tplc="04070005" w:tentative="1">
+      <w:start w:val="1"/>
+      <w:numFmt w:val="bullet"/>
+      <w:lvlText w:val=""/>
+      <w:lvlJc w:val="left"/>
+      <w:pPr>
+        <w:ind w:left="6480" w:hanging="360"/>
+      </w:pPr>
+      <w:rPr>
+        <w:rFonts w:ascii="Wingdings" w:hAnsi="Wingdings" w:hint="default"/>
+      </w:rPr>
+    </w:lvl>
+  </w:abstractNum>
+  <w:abstractNum w:abstractNumId="1" w15:restartNumberingAfterBreak="0">
     <w:nsid w:val="095A6C00"/>
     <w:multiLevelType w:val="hybridMultilevel"/>
     <w:tmpl w:val="ECAC39A8"/>
@@ -441,7 +1752,7 @@
       </w:pPr>
     </w:lvl>
   </w:abstractNum>
-  <w:abstractNum w:abstractNumId="1" w15:restartNumberingAfterBreak="0">
+  <w:abstractNum w:abstractNumId="2" w15:restartNumberingAfterBreak="0">
     <w:nsid w:val="26C2088F"/>
     <w:multiLevelType w:val="hybridMultilevel"/>
     <w:tmpl w:val="B0288EA2"/>
@@ -554,7 +1865,119 @@
       </w:rPr>
     </w:lvl>
   </w:abstractNum>
-  <w:abstractNum w:abstractNumId="2" w15:restartNumberingAfterBreak="0">
+  <w:abstractNum w:abstractNumId="3" w15:restartNumberingAfterBreak="0">
+    <w:nsid w:val="3BAE3BD3"/>
+    <w:multiLevelType w:val="hybridMultilevel"/>
+    <w:tmpl w:val="A3DA4FE6"/>
+    <w:lvl w:ilvl="0" w:tplc="C6A09C52">
+      <w:numFmt w:val="bullet"/>
+      <w:lvlText w:val="-"/>
+      <w:lvlJc w:val="left"/>
+      <w:pPr>
+        <w:ind w:left="720" w:hanging="360"/>
+      </w:pPr>
+      <w:rPr>
+        <w:rFonts w:ascii="Droid Sans" w:eastAsiaTheme="minorHAnsi" w:hAnsi="Droid Sans" w:cs="Droid Sans" w:hint="default"/>
+      </w:rPr>
+    </w:lvl>
+    <w:lvl w:ilvl="1" w:tplc="04070003">
+      <w:start w:val="1"/>
+      <w:numFmt w:val="bullet"/>
+      <w:lvlText w:val="o"/>
+      <w:lvlJc w:val="left"/>
+      <w:pPr>
+        <w:ind w:left="1440" w:hanging="360"/>
+      </w:pPr>
+      <w:rPr>
+        <w:rFonts w:ascii="Courier New" w:hAnsi="Courier New" w:cs="Courier New" w:hint="default"/>
+      </w:rPr>
+    </w:lvl>
+    <w:lvl w:ilvl="2" w:tplc="04070005" w:tentative="1">
+      <w:start w:val="1"/>
+      <w:numFmt w:val="bullet"/>
+      <w:lvlText w:val=""/>
+      <w:lvlJc w:val="left"/>
+      <w:pPr>
+        <w:ind w:left="2160" w:hanging="360"/>
+      </w:pPr>
+      <w:rPr>
+        <w:rFonts w:ascii="Wingdings" w:hAnsi="Wingdings" w:hint="default"/>
+      </w:rPr>
+    </w:lvl>
+    <w:lvl w:ilvl="3" w:tplc="04070001" w:tentative="1">
+      <w:start w:val="1"/>
+      <w:numFmt w:val="bullet"/>
+      <w:lvlText w:val=""/>
+      <w:lvlJc w:val="left"/>
+      <w:pPr>
+        <w:ind w:left="2880" w:hanging="360"/>
+      </w:pPr>
+      <w:rPr>
+        <w:rFonts w:ascii="Symbol" w:hAnsi="Symbol" w:hint="default"/>
+      </w:rPr>
+    </w:lvl>
+    <w:lvl w:ilvl="4" w:tplc="04070003" w:tentative="1">
+      <w:start w:val="1"/>
+      <w:numFmt w:val="bullet"/>
+      <w:lvlText w:val="o"/>
+      <w:lvlJc w:val="left"/>
+      <w:pPr>
+        <w:ind w:left="3600" w:hanging="360"/>
+      </w:pPr>
+      <w:rPr>
+        <w:rFonts w:ascii="Courier New" w:hAnsi="Courier New" w:cs="Courier New" w:hint="default"/>
+      </w:rPr>
+    </w:lvl>
+    <w:lvl w:ilvl="5" w:tplc="04070005" w:tentative="1">
+      <w:start w:val="1"/>
+      <w:numFmt w:val="bullet"/>
+      <w:lvlText w:val=""/>
+      <w:lvlJc w:val="left"/>
+      <w:pPr>
+        <w:ind w:left="4320" w:hanging="360"/>
+      </w:pPr>
+      <w:rPr>
+        <w:rFonts w:ascii="Wingdings" w:hAnsi="Wingdings" w:hint="default"/>
+      </w:rPr>
+    </w:lvl>
+    <w:lvl w:ilvl="6" w:tplc="04070001" w:tentative="1">
+      <w:start w:val="1"/>
+      <w:numFmt w:val="bullet"/>
+      <w:lvlText w:val=""/>
+      <w:lvlJc w:val="left"/>
+      <w:pPr>
+        <w:ind w:left="5040" w:hanging="360"/>
+      </w:pPr>
+      <w:rPr>
+        <w:rFonts w:ascii="Symbol" w:hAnsi="Symbol" w:hint="default"/>
+      </w:rPr>
+    </w:lvl>
+    <w:lvl w:ilvl="7" w:tplc="04070003" w:tentative="1">
+      <w:start w:val="1"/>
+      <w:numFmt w:val="bullet"/>
+      <w:lvlText w:val="o"/>
+      <w:lvlJc w:val="left"/>
+      <w:pPr>
+        <w:ind w:left="5760" w:hanging="360"/>
+      </w:pPr>
+      <w:rPr>
+        <w:rFonts w:ascii="Courier New" w:hAnsi="Courier New" w:cs="Courier New" w:hint="default"/>
+      </w:rPr>
+    </w:lvl>
+    <w:lvl w:ilvl="8" w:tplc="04070005" w:tentative="1">
+      <w:start w:val="1"/>
+      <w:numFmt w:val="bullet"/>
+      <w:lvlText w:val=""/>
+      <w:lvlJc w:val="left"/>
+      <w:pPr>
+        <w:ind w:left="6480" w:hanging="360"/>
+      </w:pPr>
+      <w:rPr>
+        <w:rFonts w:ascii="Wingdings" w:hAnsi="Wingdings" w:hint="default"/>
+      </w:rPr>
+    </w:lvl>
+  </w:abstractNum>
+  <w:abstractNum w:abstractNumId="4" w15:restartNumberingAfterBreak="0">
     <w:nsid w:val="41A805B3"/>
     <w:multiLevelType w:val="hybridMultilevel"/>
     <w:tmpl w:val="18CEE448"/>
@@ -666,7 +2089,119 @@
       </w:rPr>
     </w:lvl>
   </w:abstractNum>
-  <w:abstractNum w:abstractNumId="3" w15:restartNumberingAfterBreak="0">
+  <w:abstractNum w:abstractNumId="5" w15:restartNumberingAfterBreak="0">
+    <w:nsid w:val="425C7D61"/>
+    <w:multiLevelType w:val="hybridMultilevel"/>
+    <w:tmpl w:val="C64CE7F2"/>
+    <w:lvl w:ilvl="0" w:tplc="AAB20150">
+      <w:numFmt w:val="bullet"/>
+      <w:lvlText w:val="-"/>
+      <w:lvlJc w:val="left"/>
+      <w:pPr>
+        <w:ind w:left="720" w:hanging="360"/>
+      </w:pPr>
+      <w:rPr>
+        <w:rFonts w:ascii="Open Sans" w:eastAsiaTheme="minorHAnsi" w:hAnsi="Open Sans" w:cs="Open Sans" w:hint="default"/>
+      </w:rPr>
+    </w:lvl>
+    <w:lvl w:ilvl="1" w:tplc="04070003">
+      <w:start w:val="1"/>
+      <w:numFmt w:val="bullet"/>
+      <w:lvlText w:val="o"/>
+      <w:lvlJc w:val="left"/>
+      <w:pPr>
+        <w:ind w:left="1440" w:hanging="360"/>
+      </w:pPr>
+      <w:rPr>
+        <w:rFonts w:ascii="Courier New" w:hAnsi="Courier New" w:cs="Courier New" w:hint="default"/>
+      </w:rPr>
+    </w:lvl>
+    <w:lvl w:ilvl="2" w:tplc="04070005" w:tentative="1">
+      <w:start w:val="1"/>
+      <w:numFmt w:val="bullet"/>
+      <w:lvlText w:val=""/>
+      <w:lvlJc w:val="left"/>
+      <w:pPr>
+        <w:ind w:left="2160" w:hanging="360"/>
+      </w:pPr>
+      <w:rPr>
+        <w:rFonts w:ascii="Wingdings" w:hAnsi="Wingdings" w:hint="default"/>
+      </w:rPr>
+    </w:lvl>
+    <w:lvl w:ilvl="3" w:tplc="04070001" w:tentative="1">
+      <w:start w:val="1"/>
+      <w:numFmt w:val="bullet"/>
+      <w:lvlText w:val=""/>
+      <w:lvlJc w:val="left"/>
+      <w:pPr>
+        <w:ind w:left="2880" w:hanging="360"/>
+      </w:pPr>
+      <w:rPr>
+        <w:rFonts w:ascii="Symbol" w:hAnsi="Symbol" w:hint="default"/>
+      </w:rPr>
+    </w:lvl>
+    <w:lvl w:ilvl="4" w:tplc="04070003" w:tentative="1">
+      <w:start w:val="1"/>
+      <w:numFmt w:val="bullet"/>
+      <w:lvlText w:val="o"/>
+      <w:lvlJc w:val="left"/>
+      <w:pPr>
+        <w:ind w:left="3600" w:hanging="360"/>
+      </w:pPr>
+      <w:rPr>
+        <w:rFonts w:ascii="Courier New" w:hAnsi="Courier New" w:cs="Courier New" w:hint="default"/>
+      </w:rPr>
+    </w:lvl>
+    <w:lvl w:ilvl="5" w:tplc="04070005" w:tentative="1">
+      <w:start w:val="1"/>
+      <w:numFmt w:val="bullet"/>
+      <w:lvlText w:val=""/>
+      <w:lvlJc w:val="left"/>
+      <w:pPr>
+        <w:ind w:left="4320" w:hanging="360"/>
+      </w:pPr>
+      <w:rPr>
+        <w:rFonts w:ascii="Wingdings" w:hAnsi="Wingdings" w:hint="default"/>
+      </w:rPr>
+    </w:lvl>
+    <w:lvl w:ilvl="6" w:tplc="04070001" w:tentative="1">
+      <w:start w:val="1"/>
+      <w:numFmt w:val="bullet"/>
+      <w:lvlText w:val=""/>
+      <w:lvlJc w:val="left"/>
+      <w:pPr>
+        <w:ind w:left="5040" w:hanging="360"/>
+      </w:pPr>
+      <w:rPr>
+        <w:rFonts w:ascii="Symbol" w:hAnsi="Symbol" w:hint="default"/>
+      </w:rPr>
+    </w:lvl>
+    <w:lvl w:ilvl="7" w:tplc="04070003" w:tentative="1">
+      <w:start w:val="1"/>
+      <w:numFmt w:val="bullet"/>
+      <w:lvlText w:val="o"/>
+      <w:lvlJc w:val="left"/>
+      <w:pPr>
+        <w:ind w:left="5760" w:hanging="360"/>
+      </w:pPr>
+      <w:rPr>
+        <w:rFonts w:ascii="Courier New" w:hAnsi="Courier New" w:cs="Courier New" w:hint="default"/>
+      </w:rPr>
+    </w:lvl>
+    <w:lvl w:ilvl="8" w:tplc="04070005" w:tentative="1">
+      <w:start w:val="1"/>
+      <w:numFmt w:val="bullet"/>
+      <w:lvlText w:val=""/>
+      <w:lvlJc w:val="left"/>
+      <w:pPr>
+        <w:ind w:left="6480" w:hanging="360"/>
+      </w:pPr>
+      <w:rPr>
+        <w:rFonts w:ascii="Wingdings" w:hAnsi="Wingdings" w:hint="default"/>
+      </w:rPr>
+    </w:lvl>
+  </w:abstractNum>
+  <w:abstractNum w:abstractNumId="6" w15:restartNumberingAfterBreak="0">
     <w:nsid w:val="44801B6B"/>
     <w:multiLevelType w:val="hybridMultilevel"/>
     <w:tmpl w:val="E006FFB4"/>
@@ -779,7 +2314,231 @@
       </w:rPr>
     </w:lvl>
   </w:abstractNum>
-  <w:abstractNum w:abstractNumId="4" w15:restartNumberingAfterBreak="0">
+  <w:abstractNum w:abstractNumId="7" w15:restartNumberingAfterBreak="0">
+    <w:nsid w:val="47472282"/>
+    <w:multiLevelType w:val="hybridMultilevel"/>
+    <w:tmpl w:val="8F205982"/>
+    <w:lvl w:ilvl="0" w:tplc="0324F7F8">
+      <w:numFmt w:val="bullet"/>
+      <w:lvlText w:val="-"/>
+      <w:lvlJc w:val="left"/>
+      <w:pPr>
+        <w:ind w:left="720" w:hanging="360"/>
+      </w:pPr>
+      <w:rPr>
+        <w:rFonts w:ascii="Droid Sans" w:eastAsiaTheme="minorHAnsi" w:hAnsi="Droid Sans" w:cs="Droid Sans" w:hint="default"/>
+      </w:rPr>
+    </w:lvl>
+    <w:lvl w:ilvl="1" w:tplc="04070003">
+      <w:start w:val="1"/>
+      <w:numFmt w:val="bullet"/>
+      <w:lvlText w:val="o"/>
+      <w:lvlJc w:val="left"/>
+      <w:pPr>
+        <w:ind w:left="1440" w:hanging="360"/>
+      </w:pPr>
+      <w:rPr>
+        <w:rFonts w:ascii="Courier New" w:hAnsi="Courier New" w:cs="Courier New" w:hint="default"/>
+      </w:rPr>
+    </w:lvl>
+    <w:lvl w:ilvl="2" w:tplc="04070005">
+      <w:start w:val="1"/>
+      <w:numFmt w:val="bullet"/>
+      <w:lvlText w:val=""/>
+      <w:lvlJc w:val="left"/>
+      <w:pPr>
+        <w:ind w:left="2160" w:hanging="360"/>
+      </w:pPr>
+      <w:rPr>
+        <w:rFonts w:ascii="Wingdings" w:hAnsi="Wingdings" w:hint="default"/>
+      </w:rPr>
+    </w:lvl>
+    <w:lvl w:ilvl="3" w:tplc="04070001" w:tentative="1">
+      <w:start w:val="1"/>
+      <w:numFmt w:val="bullet"/>
+      <w:lvlText w:val=""/>
+      <w:lvlJc w:val="left"/>
+      <w:pPr>
+        <w:ind w:left="2880" w:hanging="360"/>
+      </w:pPr>
+      <w:rPr>
+        <w:rFonts w:ascii="Symbol" w:hAnsi="Symbol" w:hint="default"/>
+      </w:rPr>
+    </w:lvl>
+    <w:lvl w:ilvl="4" w:tplc="04070003" w:tentative="1">
+      <w:start w:val="1"/>
+      <w:numFmt w:val="bullet"/>
+      <w:lvlText w:val="o"/>
+      <w:lvlJc w:val="left"/>
+      <w:pPr>
+        <w:ind w:left="3600" w:hanging="360"/>
+      </w:pPr>
+      <w:rPr>
+        <w:rFonts w:ascii="Courier New" w:hAnsi="Courier New" w:cs="Courier New" w:hint="default"/>
+      </w:rPr>
+    </w:lvl>
+    <w:lvl w:ilvl="5" w:tplc="04070005" w:tentative="1">
+      <w:start w:val="1"/>
+      <w:numFmt w:val="bullet"/>
+      <w:lvlText w:val=""/>
+      <w:lvlJc w:val="left"/>
+      <w:pPr>
+        <w:ind w:left="4320" w:hanging="360"/>
+      </w:pPr>
+      <w:rPr>
+        <w:rFonts w:ascii="Wingdings" w:hAnsi="Wingdings" w:hint="default"/>
+      </w:rPr>
+    </w:lvl>
+    <w:lvl w:ilvl="6" w:tplc="04070001" w:tentative="1">
+      <w:start w:val="1"/>
+      <w:numFmt w:val="bullet"/>
+      <w:lvlText w:val=""/>
+      <w:lvlJc w:val="left"/>
+      <w:pPr>
+        <w:ind w:left="5040" w:hanging="360"/>
+      </w:pPr>
+      <w:rPr>
+        <w:rFonts w:ascii="Symbol" w:hAnsi="Symbol" w:hint="default"/>
+      </w:rPr>
+    </w:lvl>
+    <w:lvl w:ilvl="7" w:tplc="04070003" w:tentative="1">
+      <w:start w:val="1"/>
+      <w:numFmt w:val="bullet"/>
+      <w:lvlText w:val="o"/>
+      <w:lvlJc w:val="left"/>
+      <w:pPr>
+        <w:ind w:left="5760" w:hanging="360"/>
+      </w:pPr>
+      <w:rPr>
+        <w:rFonts w:ascii="Courier New" w:hAnsi="Courier New" w:cs="Courier New" w:hint="default"/>
+      </w:rPr>
+    </w:lvl>
+    <w:lvl w:ilvl="8" w:tplc="04070005" w:tentative="1">
+      <w:start w:val="1"/>
+      <w:numFmt w:val="bullet"/>
+      <w:lvlText w:val=""/>
+      <w:lvlJc w:val="left"/>
+      <w:pPr>
+        <w:ind w:left="6480" w:hanging="360"/>
+      </w:pPr>
+      <w:rPr>
+        <w:rFonts w:ascii="Wingdings" w:hAnsi="Wingdings" w:hint="default"/>
+      </w:rPr>
+    </w:lvl>
+  </w:abstractNum>
+  <w:abstractNum w:abstractNumId="8" w15:restartNumberingAfterBreak="0">
+    <w:nsid w:val="47DA3AA9"/>
+    <w:multiLevelType w:val="hybridMultilevel"/>
+    <w:tmpl w:val="4EC2F3A2"/>
+    <w:lvl w:ilvl="0" w:tplc="C6A09C52">
+      <w:numFmt w:val="bullet"/>
+      <w:lvlText w:val="-"/>
+      <w:lvlJc w:val="left"/>
+      <w:pPr>
+        <w:ind w:left="720" w:hanging="360"/>
+      </w:pPr>
+      <w:rPr>
+        <w:rFonts w:ascii="Droid Sans" w:eastAsiaTheme="minorHAnsi" w:hAnsi="Droid Sans" w:cs="Droid Sans" w:hint="default"/>
+      </w:rPr>
+    </w:lvl>
+    <w:lvl w:ilvl="1" w:tplc="04070003">
+      <w:start w:val="1"/>
+      <w:numFmt w:val="bullet"/>
+      <w:lvlText w:val="o"/>
+      <w:lvlJc w:val="left"/>
+      <w:pPr>
+        <w:ind w:left="1440" w:hanging="360"/>
+      </w:pPr>
+      <w:rPr>
+        <w:rFonts w:ascii="Courier New" w:hAnsi="Courier New" w:cs="Courier New" w:hint="default"/>
+      </w:rPr>
+    </w:lvl>
+    <w:lvl w:ilvl="2" w:tplc="04070005" w:tentative="1">
+      <w:start w:val="1"/>
+      <w:numFmt w:val="bullet"/>
+      <w:lvlText w:val=""/>
+      <w:lvlJc w:val="left"/>
+      <w:pPr>
+        <w:ind w:left="2160" w:hanging="360"/>
+      </w:pPr>
+      <w:rPr>
+        <w:rFonts w:ascii="Wingdings" w:hAnsi="Wingdings" w:hint="default"/>
+      </w:rPr>
+    </w:lvl>
+    <w:lvl w:ilvl="3" w:tplc="04070001" w:tentative="1">
+      <w:start w:val="1"/>
+      <w:numFmt w:val="bullet"/>
+      <w:lvlText w:val=""/>
+      <w:lvlJc w:val="left"/>
+      <w:pPr>
+        <w:ind w:left="2880" w:hanging="360"/>
+      </w:pPr>
+      <w:rPr>
+        <w:rFonts w:ascii="Symbol" w:hAnsi="Symbol" w:hint="default"/>
+      </w:rPr>
+    </w:lvl>
+    <w:lvl w:ilvl="4" w:tplc="04070003" w:tentative="1">
+      <w:start w:val="1"/>
+      <w:numFmt w:val="bullet"/>
+      <w:lvlText w:val="o"/>
+      <w:lvlJc w:val="left"/>
+      <w:pPr>
+        <w:ind w:left="3600" w:hanging="360"/>
+      </w:pPr>
+      <w:rPr>
+        <w:rFonts w:ascii="Courier New" w:hAnsi="Courier New" w:cs="Courier New" w:hint="default"/>
+      </w:rPr>
+    </w:lvl>
+    <w:lvl w:ilvl="5" w:tplc="04070005" w:tentative="1">
+      <w:start w:val="1"/>
+      <w:numFmt w:val="bullet"/>
+      <w:lvlText w:val=""/>
+      <w:lvlJc w:val="left"/>
+      <w:pPr>
+        <w:ind w:left="4320" w:hanging="360"/>
+      </w:pPr>
+      <w:rPr>
+        <w:rFonts w:ascii="Wingdings" w:hAnsi="Wingdings" w:hint="default"/>
+      </w:rPr>
+    </w:lvl>
+    <w:lvl w:ilvl="6" w:tplc="04070001" w:tentative="1">
+      <w:start w:val="1"/>
+      <w:numFmt w:val="bullet"/>
+      <w:lvlText w:val=""/>
+      <w:lvlJc w:val="left"/>
+      <w:pPr>
+        <w:ind w:left="5040" w:hanging="360"/>
+      </w:pPr>
+      <w:rPr>
+        <w:rFonts w:ascii="Symbol" w:hAnsi="Symbol" w:hint="default"/>
+      </w:rPr>
+    </w:lvl>
+    <w:lvl w:ilvl="7" w:tplc="04070003" w:tentative="1">
+      <w:start w:val="1"/>
+      <w:numFmt w:val="bullet"/>
+      <w:lvlText w:val="o"/>
+      <w:lvlJc w:val="left"/>
+      <w:pPr>
+        <w:ind w:left="5760" w:hanging="360"/>
+      </w:pPr>
+      <w:rPr>
+        <w:rFonts w:ascii="Courier New" w:hAnsi="Courier New" w:cs="Courier New" w:hint="default"/>
+      </w:rPr>
+    </w:lvl>
+    <w:lvl w:ilvl="8" w:tplc="04070005" w:tentative="1">
+      <w:start w:val="1"/>
+      <w:numFmt w:val="bullet"/>
+      <w:lvlText w:val=""/>
+      <w:lvlJc w:val="left"/>
+      <w:pPr>
+        <w:ind w:left="6480" w:hanging="360"/>
+      </w:pPr>
+      <w:rPr>
+        <w:rFonts w:ascii="Wingdings" w:hAnsi="Wingdings" w:hint="default"/>
+      </w:rPr>
+    </w:lvl>
+  </w:abstractNum>
+  <w:abstractNum w:abstractNumId="9" w15:restartNumberingAfterBreak="0">
     <w:nsid w:val="61A2401E"/>
     <w:multiLevelType w:val="hybridMultilevel"/>
     <w:tmpl w:val="37307DB0"/>
@@ -891,7 +2650,7 @@
       </w:rPr>
     </w:lvl>
   </w:abstractNum>
-  <w:abstractNum w:abstractNumId="5" w15:restartNumberingAfterBreak="0">
+  <w:abstractNum w:abstractNumId="10" w15:restartNumberingAfterBreak="0">
     <w:nsid w:val="68654613"/>
     <w:multiLevelType w:val="hybridMultilevel"/>
     <w:tmpl w:val="A0DCA5FC"/>
@@ -1004,7 +2763,7 @@
       </w:rPr>
     </w:lvl>
   </w:abstractNum>
-  <w:abstractNum w:abstractNumId="6" w15:restartNumberingAfterBreak="0">
+  <w:abstractNum w:abstractNumId="11" w15:restartNumberingAfterBreak="0">
     <w:nsid w:val="72E62ED3"/>
     <w:multiLevelType w:val="hybridMultilevel"/>
     <w:tmpl w:val="1F2653D4"/>
@@ -1091,7 +2850,7 @@
       </w:pPr>
     </w:lvl>
   </w:abstractNum>
-  <w:abstractNum w:abstractNumId="7" w15:restartNumberingAfterBreak="0">
+  <w:abstractNum w:abstractNumId="12" w15:restartNumberingAfterBreak="0">
     <w:nsid w:val="73D50AF2"/>
     <w:multiLevelType w:val="hybridMultilevel"/>
     <w:tmpl w:val="01EC125E"/>
@@ -1205,28 +2964,43 @@
     </w:lvl>
   </w:abstractNum>
   <w:num w:numId="1">
+    <w:abstractNumId w:val="1"/>
+  </w:num>
+  <w:num w:numId="2">
+    <w:abstractNumId w:val="2"/>
+  </w:num>
+  <w:num w:numId="3">
+    <w:abstractNumId w:val="12"/>
+  </w:num>
+  <w:num w:numId="4">
+    <w:abstractNumId w:val="10"/>
+  </w:num>
+  <w:num w:numId="5">
+    <w:abstractNumId w:val="4"/>
+  </w:num>
+  <w:num w:numId="6">
+    <w:abstractNumId w:val="9"/>
+  </w:num>
+  <w:num w:numId="7">
+    <w:abstractNumId w:val="11"/>
+  </w:num>
+  <w:num w:numId="8">
+    <w:abstractNumId w:val="6"/>
+  </w:num>
+  <w:num w:numId="9">
+    <w:abstractNumId w:val="5"/>
+  </w:num>
+  <w:num w:numId="10">
     <w:abstractNumId w:val="0"/>
   </w:num>
-  <w:num w:numId="2">
-    <w:abstractNumId w:val="1"/>
-  </w:num>
-  <w:num w:numId="3">
+  <w:num w:numId="11">
     <w:abstractNumId w:val="7"/>
   </w:num>
-  <w:num w:numId="4">
-    <w:abstractNumId w:val="5"/>
+  <w:num w:numId="12">
+    <w:abstractNumId w:val="3"/>
   </w:num>
-  <w:num w:numId="5">
-    <w:abstractNumId w:val="2"/>
-  </w:num>
-  <w:num w:numId="6">
-    <w:abstractNumId w:val="4"/>
-  </w:num>
-  <w:num w:numId="7">
-    <w:abstractNumId w:val="6"/>
-  </w:num>
-  <w:num w:numId="8">
-    <w:abstractNumId w:val="3"/>
+  <w:num w:numId="13">
+    <w:abstractNumId w:val="8"/>
   </w:num>
 </w:numbering>
 </file>
@@ -1659,6 +3433,29 @@
       <w:szCs w:val="32"/>
     </w:rPr>
   </w:style>
+  <w:style w:type="paragraph" w:styleId="berschrift2">
+    <w:name w:val="heading 2"/>
+    <w:basedOn w:val="Standard"/>
+    <w:next w:val="Standard"/>
+    <w:link w:val="berschrift2Zchn"/>
+    <w:uiPriority w:val="9"/>
+    <w:semiHidden/>
+    <w:unhideWhenUsed/>
+    <w:qFormat/>
+    <w:rsid w:val="0067362C"/>
+    <w:pPr>
+      <w:keepNext/>
+      <w:keepLines/>
+      <w:spacing w:before="40" w:after="0"/>
+      <w:outlineLvl w:val="1"/>
+    </w:pPr>
+    <w:rPr>
+      <w:rFonts w:asciiTheme="majorHAnsi" w:eastAsiaTheme="majorEastAsia" w:hAnsiTheme="majorHAnsi" w:cstheme="majorBidi"/>
+      <w:color w:val="2F5496" w:themeColor="accent1" w:themeShade="BF"/>
+      <w:sz w:val="26"/>
+      <w:szCs w:val="26"/>
+    </w:rPr>
+  </w:style>
   <w:style w:type="character" w:default="1" w:styleId="Absatz-Standardschriftart">
     <w:name w:val="Default Paragraph Font"/>
     <w:uiPriority w:val="1"/>
@@ -1814,6 +3611,43 @@
       <w:color w:val="000000" w:themeColor="text1"/>
       <w:sz w:val="32"/>
       <w:szCs w:val="32"/>
+    </w:rPr>
+  </w:style>
+  <w:style w:type="character" w:styleId="Fett">
+    <w:name w:val="Strong"/>
+    <w:basedOn w:val="Absatz-Standardschriftart"/>
+    <w:uiPriority w:val="22"/>
+    <w:qFormat/>
+    <w:rsid w:val="00377D2A"/>
+    <w:rPr>
+      <w:b/>
+      <w:bCs/>
+    </w:rPr>
+  </w:style>
+  <w:style w:type="character" w:styleId="BesuchterLink">
+    <w:name w:val="FollowedHyperlink"/>
+    <w:basedOn w:val="Absatz-Standardschriftart"/>
+    <w:uiPriority w:val="99"/>
+    <w:semiHidden/>
+    <w:unhideWhenUsed/>
+    <w:rsid w:val="00377D2A"/>
+    <w:rPr>
+      <w:color w:val="954F72" w:themeColor="followedHyperlink"/>
+      <w:u w:val="single"/>
+    </w:rPr>
+  </w:style>
+  <w:style w:type="character" w:customStyle="1" w:styleId="berschrift2Zchn">
+    <w:name w:val="Überschrift 2 Zchn"/>
+    <w:basedOn w:val="Absatz-Standardschriftart"/>
+    <w:link w:val="berschrift2"/>
+    <w:uiPriority w:val="9"/>
+    <w:semiHidden/>
+    <w:rsid w:val="0067362C"/>
+    <w:rPr>
+      <w:rFonts w:asciiTheme="majorHAnsi" w:eastAsiaTheme="majorEastAsia" w:hAnsiTheme="majorHAnsi" w:cstheme="majorBidi"/>
+      <w:color w:val="2F5496" w:themeColor="accent1" w:themeShade="BF"/>
+      <w:sz w:val="26"/>
+      <w:szCs w:val="26"/>
     </w:rPr>
   </w:style>
 </w:styles>
@@ -2119,7 +3953,7 @@
 </file>
 
 <file path=customXml/itemProps1.xml><?xml version="1.0" encoding="utf-8"?>
-<ds:datastoreItem xmlns:ds="http://schemas.openxmlformats.org/officeDocument/2006/customXml" ds:itemID="{57BC8DC7-543B-4867-B918-43C59D55C181}">
+<ds:datastoreItem xmlns:ds="http://schemas.openxmlformats.org/officeDocument/2006/customXml" ds:itemID="{F0EB5761-660C-43EE-B8F9-A4310A503807}">
   <ds:schemaRefs>
     <ds:schemaRef ds:uri="http://schemas.openxmlformats.org/officeDocument/2006/bibliography"/>
   </ds:schemaRefs>

</xml_diff>